<commit_message>
Small update to Q13 in MA1 homework
</commit_message>
<xml_diff>
--- a/docs/materials/03-MachineAbstractions/MA1-A-MicroProgram.docx
+++ b/docs/materials/03-MachineAbstractions/MA1-A-MicroProgram.docx
@@ -7136,19 +7136,7 @@
         <w:rPr>
           <w:rFonts w:asciiTheme="minorHAnsi" w:hAnsiTheme="minorHAnsi" w:cstheme="minorHAnsi"/>
         </w:rPr>
-        <w:t xml:space="preserve"> 1</w:t>
-      </w:r>
-      <w:r>
-        <w:rPr>
-          <w:rFonts w:asciiTheme="minorHAnsi" w:hAnsiTheme="minorHAnsi" w:cstheme="minorHAnsi"/>
-        </w:rPr>
-        <w:t>2</w:t>
-      </w:r>
-      <w:r>
-        <w:rPr>
-          <w:rFonts w:asciiTheme="minorHAnsi" w:hAnsiTheme="minorHAnsi" w:cstheme="minorHAnsi"/>
-        </w:rPr>
-        <w:t>. Explain in a few sentences how the circuits that you built in Lab #3 are related to ALU in the Knob and Switch computer.</w:t>
+        <w:t xml:space="preserve"> 12. Explain in a few sentences how the circuits that you built in Lab #3 are related to ALU in the Knob and Switch computer.</w:t>
       </w:r>
     </w:p>
     <w:p>
@@ -7907,6 +7895,93 @@
         <w:tc>
           <w:tcPr>
             <w:tcW w:w="2155" w:type="dxa"/>
+            <w:tcBorders>
+              <w:right w:val="single" w:sz="6" w:space="0" w:color="auto"/>
+            </w:tcBorders>
+          </w:tcPr>
+          <w:p>
+            <w:pPr>
+              <w:rPr>
+                <w:rFonts w:asciiTheme="minorHAnsi" w:hAnsiTheme="minorHAnsi" w:cstheme="minorHAnsi"/>
+              </w:rPr>
+            </w:pPr>
+          </w:p>
+        </w:tc>
+        <w:tc>
+          <w:tcPr>
+            <w:tcW w:w="2430" w:type="dxa"/>
+            <w:tcBorders>
+              <w:top w:val="single" w:sz="6" w:space="0" w:color="auto"/>
+              <w:left w:val="single" w:sz="6" w:space="0" w:color="auto"/>
+              <w:bottom w:val="single" w:sz="6" w:space="0" w:color="auto"/>
+              <w:right w:val="single" w:sz="6" w:space="0" w:color="auto"/>
+            </w:tcBorders>
+          </w:tcPr>
+          <w:p>
+            <w:pPr>
+              <w:jc w:val="center"/>
+              <w:rPr>
+                <w:rFonts w:asciiTheme="minorHAnsi" w:hAnsiTheme="minorHAnsi" w:cstheme="minorHAnsi"/>
+              </w:rPr>
+            </w:pPr>
+            <w:r>
+              <w:rPr>
+                <w:rFonts w:ascii="Apple Color Emoji" w:hAnsi="Apple Color Emoji" w:cs="Apple Color Emoji"/>
+                <w:sz w:val="32"/>
+                <w:szCs w:val="32"/>
+              </w:rPr>
+              <w:t>🏆</w:t>
+            </w:r>
+            <w:r>
+              <w:rPr>
+                <w:rFonts w:asciiTheme="minorHAnsi" w:hAnsiTheme="minorHAnsi" w:cstheme="minorHAnsi"/>
+              </w:rPr>
+              <w:t xml:space="preserve"> 57</w:t>
+            </w:r>
+          </w:p>
+        </w:tc>
+        <w:tc>
+          <w:tcPr>
+            <w:tcW w:w="2340" w:type="dxa"/>
+            <w:tcBorders>
+              <w:top w:val="single" w:sz="6" w:space="0" w:color="auto"/>
+              <w:left w:val="single" w:sz="6" w:space="0" w:color="auto"/>
+              <w:bottom w:val="single" w:sz="6" w:space="0" w:color="auto"/>
+              <w:right w:val="single" w:sz="6" w:space="0" w:color="auto"/>
+            </w:tcBorders>
+          </w:tcPr>
+          <w:p>
+            <w:pPr>
+              <w:jc w:val="center"/>
+              <w:rPr>
+                <w:rFonts w:asciiTheme="minorHAnsi" w:hAnsiTheme="minorHAnsi" w:cstheme="minorHAnsi"/>
+                <w:b/>
+                <w:bCs/>
+                <w:color w:val="FF0000"/>
+              </w:rPr>
+            </w:pPr>
+          </w:p>
+        </w:tc>
+        <w:tc>
+          <w:tcPr>
+            <w:tcW w:w="2425" w:type="dxa"/>
+            <w:tcBorders>
+              <w:left w:val="single" w:sz="6" w:space="0" w:color="auto"/>
+            </w:tcBorders>
+          </w:tcPr>
+          <w:p>
+            <w:pPr>
+              <w:rPr>
+                <w:rFonts w:asciiTheme="minorHAnsi" w:hAnsiTheme="minorHAnsi" w:cstheme="minorHAnsi"/>
+              </w:rPr>
+            </w:pPr>
+          </w:p>
+        </w:tc>
+      </w:tr>
+      <w:tr>
+        <w:tc>
+          <w:tcPr>
+            <w:tcW w:w="2155" w:type="dxa"/>
           </w:tcPr>
           <w:p>
             <w:pPr>
@@ -8068,7 +8143,14 @@
         <w:rPr>
           <w:rFonts w:asciiTheme="minorHAnsi" w:hAnsiTheme="minorHAnsi" w:cstheme="minorHAnsi"/>
         </w:rPr>
-        <w:t xml:space="preserve">there were many different people in many different places all working at solving similar problems using similar ideas. Thus, it can </w:t>
+        <w:t xml:space="preserve">there were many different people in many </w:t>
+      </w:r>
+      <w:r>
+        <w:rPr>
+          <w:rFonts w:asciiTheme="minorHAnsi" w:hAnsiTheme="minorHAnsi" w:cstheme="minorHAnsi"/>
+        </w:rPr>
+        <w:lastRenderedPageBreak/>
+        <w:t xml:space="preserve">different places all working at solving similar problems using similar ideas. Thus, it can </w:t>
       </w:r>
       <w:r>
         <w:rPr>
@@ -8080,14 +8162,7 @@
         <w:rPr>
           <w:rFonts w:asciiTheme="minorHAnsi" w:hAnsiTheme="minorHAnsi" w:cstheme="minorHAnsi"/>
         </w:rPr>
-        <w:t xml:space="preserve">be </w:t>
-      </w:r>
-      <w:r>
-        <w:rPr>
-          <w:rFonts w:asciiTheme="minorHAnsi" w:hAnsiTheme="minorHAnsi" w:cstheme="minorHAnsi"/>
-        </w:rPr>
-        <w:lastRenderedPageBreak/>
-        <w:t xml:space="preserve">hard to say who was the inventor of </w:t>
+        <w:t xml:space="preserve">be hard to say who was the inventor of </w:t>
       </w:r>
       <w:proofErr w:type="gramStart"/>
       <w:r>
@@ -8527,6 +8602,7 @@
         <w:rPr>
           <w:rFonts w:asciiTheme="minorHAnsi" w:hAnsiTheme="minorHAnsi" w:cstheme="minorHAnsi"/>
         </w:rPr>
+        <w:lastRenderedPageBreak/>
         <w:t xml:space="preserve">Though, not </w:t>
       </w:r>
       <w:proofErr w:type="gramStart"/>
@@ -8553,14 +8629,7 @@
         <w:rPr>
           <w:rFonts w:asciiTheme="minorHAnsi" w:hAnsiTheme="minorHAnsi" w:cstheme="minorHAnsi"/>
         </w:rPr>
-        <w:t xml:space="preserve"> will have given you a little bit of a feel for how machines like the ENIAC were programmed. In the ENIAC, </w:t>
-      </w:r>
-      <w:r>
-        <w:rPr>
-          <w:rFonts w:asciiTheme="minorHAnsi" w:hAnsiTheme="minorHAnsi" w:cstheme="minorHAnsi"/>
-        </w:rPr>
-        <w:lastRenderedPageBreak/>
-        <w:t xml:space="preserve">there would have been many simple computational units </w:t>
+        <w:t xml:space="preserve"> will have given you a little bit of a feel for how machines like the ENIAC were programmed. In the ENIAC, there would have been many simple computational units </w:t>
       </w:r>
       <w:proofErr w:type="gramStart"/>
       <w:r>

</xml_diff>